<commit_message>
fourth commit added kali exploit
</commit_message>
<xml_diff>
--- a/final document.docx
+++ b/final document.docx
@@ -3554,8 +3554,6 @@
           <w:lang w:val="en-US"/>
         </w:rPr>
       </w:pPr>
-      <w:bookmarkStart w:id="0" w:name="_GoBack"/>
-      <w:bookmarkEnd w:id="0"/>
     </w:p>
     <w:p>
       <w:pPr>
@@ -3834,7 +3832,7 @@
           <w:numId w:val="0"/>
         </w:numPr>
         <w:ind w:leftChars="0"/>
-        <w:jc w:val="left"/>
+        <w:jc w:val="center"/>
         <w:rPr>
           <w:rFonts w:hint="default"/>
           <w:sz w:val="24"/>
@@ -3851,7 +3849,7 @@
           <w:numId w:val="0"/>
         </w:numPr>
         <w:ind w:leftChars="0"/>
-        <w:jc w:val="left"/>
+        <w:jc w:val="center"/>
         <w:rPr>
           <w:rFonts w:hint="default"/>
           <w:sz w:val="24"/>
@@ -3863,13 +3861,845 @@
     </w:p>
     <w:p>
       <w:pPr>
+        <w:numPr>
+          <w:ilvl w:val="0"/>
+          <w:numId w:val="1"/>
+        </w:numPr>
+        <w:ind w:left="0" w:leftChars="0" w:firstLine="0" w:firstLineChars="0"/>
         <w:jc w:val="center"/>
         <w:rPr>
-          <w:vertAlign w:val="baseline"/>
-        </w:rPr>
-      </w:pPr>
+          <w:rFonts w:hint="default"/>
+          <w:b/>
+          <w:bCs/>
+          <w:sz w:val="36"/>
+          <w:szCs w:val="36"/>
+          <w:u w:val="single"/>
+          <w:lang w:val="en-US"/>
+        </w:rPr>
+      </w:pPr>
+      <w:r>
+        <w:rPr>
+          <w:rFonts w:hint="default"/>
+          <w:b/>
+          <w:bCs/>
+          <w:sz w:val="36"/>
+          <w:szCs w:val="36"/>
+          <w:u w:val="single"/>
+          <w:lang w:val="en-US"/>
+        </w:rPr>
+        <w:t>Target Machine : Kali</w:t>
+      </w:r>
     </w:p>
     <w:p/>
+    <w:p>
+      <w:pPr>
+        <w:numPr>
+          <w:ilvl w:val="0"/>
+          <w:numId w:val="0"/>
+        </w:numPr>
+        <w:rPr>
+          <w:rFonts w:hint="default"/>
+          <w:b/>
+          <w:bCs/>
+          <w:sz w:val="28"/>
+          <w:szCs w:val="28"/>
+          <w:u w:val="single"/>
+          <w:lang w:val="en-US"/>
+        </w:rPr>
+      </w:pPr>
+      <w:r>
+        <w:rPr>
+          <w:rFonts w:hint="default"/>
+          <w:b/>
+          <w:bCs/>
+          <w:sz w:val="28"/>
+          <w:szCs w:val="28"/>
+          <w:u w:val="single"/>
+          <w:lang w:val="en-US"/>
+        </w:rPr>
+        <w:t>Stpe 1 : (generating the payload )</w:t>
+      </w:r>
+    </w:p>
+    <w:p>
+      <w:pPr>
+        <w:numPr>
+          <w:ilvl w:val="0"/>
+          <w:numId w:val="0"/>
+        </w:numPr>
+        <w:rPr>
+          <w:rFonts w:hint="default"/>
+          <w:lang w:val="en-US"/>
+        </w:rPr>
+      </w:pPr>
+    </w:p>
+    <w:p>
+      <w:pPr>
+        <w:numPr>
+          <w:ilvl w:val="0"/>
+          <w:numId w:val="3"/>
+        </w:numPr>
+        <w:ind w:left="420" w:leftChars="0" w:hanging="420" w:firstLineChars="0"/>
+        <w:rPr>
+          <w:rFonts w:hint="default"/>
+          <w:lang w:val="en-US"/>
+        </w:rPr>
+      </w:pPr>
+      <w:r>
+        <w:rPr>
+          <w:rFonts w:hint="default"/>
+          <w:lang w:val="en-US"/>
+        </w:rPr>
+        <w:t xml:space="preserve">Give the machine permission to root . </w:t>
+      </w:r>
+    </w:p>
+    <w:p>
+      <w:pPr>
+        <w:numPr>
+          <w:ilvl w:val="0"/>
+          <w:numId w:val="0"/>
+        </w:numPr>
+        <w:ind w:leftChars="0"/>
+      </w:pPr>
+      <w:r>
+        <w:drawing>
+          <wp:inline distT="0" distB="0" distL="114300" distR="114300">
+            <wp:extent cx="2619375" cy="771525"/>
+            <wp:effectExtent l="0" t="0" r="9525" b="9525"/>
+            <wp:docPr id="23" name="Picture 23"/>
+            <wp:cNvGraphicFramePr>
+              <a:graphicFrameLocks xmlns:a="http://schemas.openxmlformats.org/drawingml/2006/main" noChangeAspect="1"/>
+            </wp:cNvGraphicFramePr>
+            <a:graphic xmlns:a="http://schemas.openxmlformats.org/drawingml/2006/main">
+              <a:graphicData uri="http://schemas.openxmlformats.org/drawingml/2006/picture">
+                <pic:pic xmlns:pic="http://schemas.openxmlformats.org/drawingml/2006/picture">
+                  <pic:nvPicPr>
+                    <pic:cNvPr id="23" name="Picture 23"/>
+                    <pic:cNvPicPr>
+                      <a:picLocks noChangeAspect="1"/>
+                    </pic:cNvPicPr>
+                  </pic:nvPicPr>
+                  <pic:blipFill>
+                    <a:blip r:embed="rId26"/>
+                    <a:stretch>
+                      <a:fillRect/>
+                    </a:stretch>
+                  </pic:blipFill>
+                  <pic:spPr>
+                    <a:xfrm>
+                      <a:off x="0" y="0"/>
+                      <a:ext cx="2619375" cy="771525"/>
+                    </a:xfrm>
+                    <a:prstGeom prst="rect">
+                      <a:avLst/>
+                    </a:prstGeom>
+                    <a:noFill/>
+                    <a:ln>
+                      <a:noFill/>
+                    </a:ln>
+                  </pic:spPr>
+                </pic:pic>
+              </a:graphicData>
+            </a:graphic>
+          </wp:inline>
+        </w:drawing>
+      </w:r>
+    </w:p>
+    <w:p>
+      <w:pPr>
+        <w:numPr>
+          <w:ilvl w:val="0"/>
+          <w:numId w:val="0"/>
+        </w:numPr>
+        <w:ind w:leftChars="0"/>
+      </w:pPr>
+    </w:p>
+    <w:p>
+      <w:pPr>
+        <w:numPr>
+          <w:ilvl w:val="0"/>
+          <w:numId w:val="3"/>
+        </w:numPr>
+        <w:ind w:left="420" w:leftChars="0" w:hanging="420" w:firstLineChars="0"/>
+        <w:rPr>
+          <w:rFonts w:hint="default"/>
+          <w:lang w:val="en-US"/>
+        </w:rPr>
+      </w:pPr>
+      <w:r>
+        <w:rPr>
+          <w:rFonts w:hint="default"/>
+          <w:lang w:val="en-US"/>
+        </w:rPr>
+        <w:t>Then set the payload for reverse tcp :</w:t>
+      </w:r>
+    </w:p>
+    <w:p>
+      <w:pPr>
+        <w:numPr>
+          <w:ilvl w:val="0"/>
+          <w:numId w:val="0"/>
+        </w:numPr>
+        <w:ind w:leftChars="0"/>
+        <w:rPr>
+          <w:rFonts w:hint="default"/>
+          <w:lang w:val="en-US"/>
+        </w:rPr>
+      </w:pPr>
+    </w:p>
+    <w:p>
+      <w:pPr>
+        <w:numPr>
+          <w:ilvl w:val="0"/>
+          <w:numId w:val="0"/>
+        </w:numPr>
+        <w:ind w:leftChars="0"/>
+      </w:pPr>
+      <w:r>
+        <w:drawing>
+          <wp:inline distT="0" distB="0" distL="114300" distR="114300">
+            <wp:extent cx="5144770" cy="878205"/>
+            <wp:effectExtent l="0" t="0" r="17780" b="17145"/>
+            <wp:docPr id="24" name="Picture 24"/>
+            <wp:cNvGraphicFramePr>
+              <a:graphicFrameLocks xmlns:a="http://schemas.openxmlformats.org/drawingml/2006/main" noChangeAspect="1"/>
+            </wp:cNvGraphicFramePr>
+            <a:graphic xmlns:a="http://schemas.openxmlformats.org/drawingml/2006/main">
+              <a:graphicData uri="http://schemas.openxmlformats.org/drawingml/2006/picture">
+                <pic:pic xmlns:pic="http://schemas.openxmlformats.org/drawingml/2006/picture">
+                  <pic:nvPicPr>
+                    <pic:cNvPr id="24" name="Picture 24"/>
+                    <pic:cNvPicPr>
+                      <a:picLocks noChangeAspect="1"/>
+                    </pic:cNvPicPr>
+                  </pic:nvPicPr>
+                  <pic:blipFill>
+                    <a:blip r:embed="rId27"/>
+                    <a:stretch>
+                      <a:fillRect/>
+                    </a:stretch>
+                  </pic:blipFill>
+                  <pic:spPr>
+                    <a:xfrm>
+                      <a:off x="0" y="0"/>
+                      <a:ext cx="5144770" cy="878205"/>
+                    </a:xfrm>
+                    <a:prstGeom prst="rect">
+                      <a:avLst/>
+                    </a:prstGeom>
+                    <a:noFill/>
+                    <a:ln>
+                      <a:noFill/>
+                    </a:ln>
+                  </pic:spPr>
+                </pic:pic>
+              </a:graphicData>
+            </a:graphic>
+          </wp:inline>
+        </w:drawing>
+      </w:r>
+    </w:p>
+    <w:p>
+      <w:pPr>
+        <w:numPr>
+          <w:ilvl w:val="0"/>
+          <w:numId w:val="0"/>
+        </w:numPr>
+        <w:ind w:leftChars="0"/>
+      </w:pPr>
+    </w:p>
+    <w:p>
+      <w:pPr>
+        <w:numPr>
+          <w:ilvl w:val="0"/>
+          <w:numId w:val="3"/>
+        </w:numPr>
+        <w:ind w:left="420" w:leftChars="0" w:hanging="420" w:firstLineChars="0"/>
+        <w:rPr>
+          <w:rFonts w:hint="default"/>
+          <w:lang w:val="en-US"/>
+        </w:rPr>
+      </w:pPr>
+      <w:r>
+        <w:rPr>
+          <w:rFonts w:hint="default"/>
+          <w:lang w:val="en-US"/>
+        </w:rPr>
+        <w:t>Then activate the Apache server :</w:t>
+      </w:r>
+    </w:p>
+    <w:p>
+      <w:pPr>
+        <w:numPr>
+          <w:ilvl w:val="0"/>
+          <w:numId w:val="0"/>
+        </w:numPr>
+        <w:ind w:leftChars="0"/>
+        <w:rPr>
+          <w:rFonts w:hint="default"/>
+          <w:lang w:val="en-US"/>
+        </w:rPr>
+      </w:pPr>
+    </w:p>
+    <w:p>
+      <w:pPr>
+        <w:numPr>
+          <w:ilvl w:val="0"/>
+          <w:numId w:val="0"/>
+        </w:numPr>
+        <w:ind w:leftChars="0"/>
+      </w:pPr>
+      <w:r>
+        <w:drawing>
+          <wp:inline distT="0" distB="0" distL="114300" distR="114300">
+            <wp:extent cx="5103495" cy="3763010"/>
+            <wp:effectExtent l="0" t="0" r="1905" b="8890"/>
+            <wp:docPr id="25" name="Picture 25"/>
+            <wp:cNvGraphicFramePr>
+              <a:graphicFrameLocks xmlns:a="http://schemas.openxmlformats.org/drawingml/2006/main" noChangeAspect="1"/>
+            </wp:cNvGraphicFramePr>
+            <a:graphic xmlns:a="http://schemas.openxmlformats.org/drawingml/2006/main">
+              <a:graphicData uri="http://schemas.openxmlformats.org/drawingml/2006/picture">
+                <pic:pic xmlns:pic="http://schemas.openxmlformats.org/drawingml/2006/picture">
+                  <pic:nvPicPr>
+                    <pic:cNvPr id="25" name="Picture 25"/>
+                    <pic:cNvPicPr>
+                      <a:picLocks noChangeAspect="1"/>
+                    </pic:cNvPicPr>
+                  </pic:nvPicPr>
+                  <pic:blipFill>
+                    <a:blip r:embed="rId28"/>
+                    <a:stretch>
+                      <a:fillRect/>
+                    </a:stretch>
+                  </pic:blipFill>
+                  <pic:spPr>
+                    <a:xfrm>
+                      <a:off x="0" y="0"/>
+                      <a:ext cx="5103495" cy="3763010"/>
+                    </a:xfrm>
+                    <a:prstGeom prst="rect">
+                      <a:avLst/>
+                    </a:prstGeom>
+                    <a:noFill/>
+                    <a:ln>
+                      <a:noFill/>
+                    </a:ln>
+                  </pic:spPr>
+                </pic:pic>
+              </a:graphicData>
+            </a:graphic>
+          </wp:inline>
+        </w:drawing>
+      </w:r>
+    </w:p>
+    <w:p>
+      <w:pPr>
+        <w:numPr>
+          <w:ilvl w:val="0"/>
+          <w:numId w:val="0"/>
+        </w:numPr>
+        <w:ind w:leftChars="0"/>
+      </w:pPr>
+    </w:p>
+    <w:p>
+      <w:pPr>
+        <w:numPr>
+          <w:ilvl w:val="0"/>
+          <w:numId w:val="0"/>
+        </w:numPr>
+        <w:ind w:leftChars="0"/>
+      </w:pPr>
+    </w:p>
+    <w:p>
+      <w:pPr>
+        <w:numPr>
+          <w:ilvl w:val="0"/>
+          <w:numId w:val="0"/>
+        </w:numPr>
+        <w:ind w:leftChars="0"/>
+      </w:pPr>
+    </w:p>
+    <w:p>
+      <w:pPr>
+        <w:numPr>
+          <w:ilvl w:val="0"/>
+          <w:numId w:val="0"/>
+        </w:numPr>
+        <w:ind w:leftChars="0"/>
+      </w:pPr>
+    </w:p>
+    <w:p>
+      <w:pPr>
+        <w:numPr>
+          <w:ilvl w:val="0"/>
+          <w:numId w:val="0"/>
+        </w:numPr>
+        <w:ind w:leftChars="0"/>
+      </w:pPr>
+    </w:p>
+    <w:p>
+      <w:pPr>
+        <w:numPr>
+          <w:ilvl w:val="0"/>
+          <w:numId w:val="0"/>
+        </w:numPr>
+        <w:ind w:leftChars="0"/>
+      </w:pPr>
+    </w:p>
+    <w:p>
+      <w:pPr>
+        <w:numPr>
+          <w:ilvl w:val="0"/>
+          <w:numId w:val="0"/>
+        </w:numPr>
+        <w:ind w:leftChars="0"/>
+      </w:pPr>
+    </w:p>
+    <w:p>
+      <w:pPr>
+        <w:numPr>
+          <w:ilvl w:val="0"/>
+          <w:numId w:val="0"/>
+        </w:numPr>
+        <w:ind w:leftChars="0"/>
+      </w:pPr>
+    </w:p>
+    <w:p>
+      <w:pPr>
+        <w:numPr>
+          <w:ilvl w:val="0"/>
+          <w:numId w:val="0"/>
+        </w:numPr>
+        <w:ind w:leftChars="0"/>
+        <w:rPr>
+          <w:rFonts w:hint="default"/>
+          <w:b/>
+          <w:bCs/>
+          <w:sz w:val="28"/>
+          <w:szCs w:val="28"/>
+          <w:u w:val="single"/>
+          <w:lang w:val="en-US"/>
+        </w:rPr>
+      </w:pPr>
+      <w:r>
+        <w:rPr>
+          <w:rFonts w:hint="default"/>
+          <w:b/>
+          <w:bCs/>
+          <w:sz w:val="28"/>
+          <w:szCs w:val="28"/>
+          <w:u w:val="single"/>
+          <w:lang w:val="en-US"/>
+        </w:rPr>
+        <w:t>Step 2 : (Configure the attacker site )</w:t>
+      </w:r>
+    </w:p>
+    <w:p>
+      <w:pPr>
+        <w:numPr>
+          <w:ilvl w:val="0"/>
+          <w:numId w:val="0"/>
+        </w:numPr>
+        <w:ind w:leftChars="0"/>
+        <w:rPr>
+          <w:rFonts w:hint="default"/>
+          <w:lang w:val="en-US"/>
+        </w:rPr>
+      </w:pPr>
+    </w:p>
+    <w:p>
+      <w:pPr>
+        <w:numPr>
+          <w:ilvl w:val="0"/>
+          <w:numId w:val="3"/>
+        </w:numPr>
+        <w:ind w:left="420" w:leftChars="0" w:hanging="420" w:firstLineChars="0"/>
+        <w:rPr>
+          <w:rFonts w:hint="default"/>
+          <w:lang w:val="en-US"/>
+        </w:rPr>
+      </w:pPr>
+      <w:r>
+        <w:rPr>
+          <w:rFonts w:hint="default"/>
+          <w:lang w:val="en-US"/>
+        </w:rPr>
+        <w:t xml:space="preserve">Open msfconsele </w:t>
+      </w:r>
+    </w:p>
+    <w:p>
+      <w:pPr>
+        <w:numPr>
+          <w:ilvl w:val="0"/>
+          <w:numId w:val="0"/>
+        </w:numPr>
+        <w:ind w:leftChars="0"/>
+      </w:pPr>
+      <w:r>
+        <w:drawing>
+          <wp:inline distT="0" distB="0" distL="114300" distR="114300">
+            <wp:extent cx="1838325" cy="447675"/>
+            <wp:effectExtent l="0" t="0" r="9525" b="9525"/>
+            <wp:docPr id="26" name="Picture 26"/>
+            <wp:cNvGraphicFramePr>
+              <a:graphicFrameLocks xmlns:a="http://schemas.openxmlformats.org/drawingml/2006/main" noChangeAspect="1"/>
+            </wp:cNvGraphicFramePr>
+            <a:graphic xmlns:a="http://schemas.openxmlformats.org/drawingml/2006/main">
+              <a:graphicData uri="http://schemas.openxmlformats.org/drawingml/2006/picture">
+                <pic:pic xmlns:pic="http://schemas.openxmlformats.org/drawingml/2006/picture">
+                  <pic:nvPicPr>
+                    <pic:cNvPr id="26" name="Picture 26"/>
+                    <pic:cNvPicPr>
+                      <a:picLocks noChangeAspect="1"/>
+                    </pic:cNvPicPr>
+                  </pic:nvPicPr>
+                  <pic:blipFill>
+                    <a:blip r:embed="rId29"/>
+                    <a:stretch>
+                      <a:fillRect/>
+                    </a:stretch>
+                  </pic:blipFill>
+                  <pic:spPr>
+                    <a:xfrm>
+                      <a:off x="0" y="0"/>
+                      <a:ext cx="1838325" cy="447675"/>
+                    </a:xfrm>
+                    <a:prstGeom prst="rect">
+                      <a:avLst/>
+                    </a:prstGeom>
+                    <a:noFill/>
+                    <a:ln>
+                      <a:noFill/>
+                    </a:ln>
+                  </pic:spPr>
+                </pic:pic>
+              </a:graphicData>
+            </a:graphic>
+          </wp:inline>
+        </w:drawing>
+      </w:r>
+    </w:p>
+    <w:p>
+      <w:pPr>
+        <w:numPr>
+          <w:ilvl w:val="0"/>
+          <w:numId w:val="0"/>
+        </w:numPr>
+        <w:ind w:leftChars="0"/>
+      </w:pPr>
+    </w:p>
+    <w:p>
+      <w:pPr>
+        <w:numPr>
+          <w:ilvl w:val="0"/>
+          <w:numId w:val="3"/>
+        </w:numPr>
+        <w:ind w:left="420" w:leftChars="0" w:hanging="420" w:firstLineChars="0"/>
+        <w:rPr>
+          <w:rFonts w:hint="default"/>
+          <w:lang w:val="en-US"/>
+        </w:rPr>
+      </w:pPr>
+      <w:r>
+        <w:rPr>
+          <w:rFonts w:hint="default"/>
+          <w:lang w:val="en-US"/>
+        </w:rPr>
+        <w:t>Set the payload for msfconsole :</w:t>
+      </w:r>
+    </w:p>
+    <w:p>
+      <w:pPr>
+        <w:numPr>
+          <w:ilvl w:val="0"/>
+          <w:numId w:val="0"/>
+        </w:numPr>
+        <w:ind w:leftChars="0"/>
+      </w:pPr>
+      <w:r>
+        <w:drawing>
+          <wp:inline distT="0" distB="0" distL="114300" distR="114300">
+            <wp:extent cx="5111115" cy="314960"/>
+            <wp:effectExtent l="0" t="0" r="13335" b="8890"/>
+            <wp:docPr id="27" name="Picture 27"/>
+            <wp:cNvGraphicFramePr>
+              <a:graphicFrameLocks xmlns:a="http://schemas.openxmlformats.org/drawingml/2006/main" noChangeAspect="1"/>
+            </wp:cNvGraphicFramePr>
+            <a:graphic xmlns:a="http://schemas.openxmlformats.org/drawingml/2006/main">
+              <a:graphicData uri="http://schemas.openxmlformats.org/drawingml/2006/picture">
+                <pic:pic xmlns:pic="http://schemas.openxmlformats.org/drawingml/2006/picture">
+                  <pic:nvPicPr>
+                    <pic:cNvPr id="27" name="Picture 27"/>
+                    <pic:cNvPicPr>
+                      <a:picLocks noChangeAspect="1"/>
+                    </pic:cNvPicPr>
+                  </pic:nvPicPr>
+                  <pic:blipFill>
+                    <a:blip r:embed="rId30"/>
+                    <a:stretch>
+                      <a:fillRect/>
+                    </a:stretch>
+                  </pic:blipFill>
+                  <pic:spPr>
+                    <a:xfrm>
+                      <a:off x="0" y="0"/>
+                      <a:ext cx="5111115" cy="314960"/>
+                    </a:xfrm>
+                    <a:prstGeom prst="rect">
+                      <a:avLst/>
+                    </a:prstGeom>
+                    <a:noFill/>
+                    <a:ln>
+                      <a:noFill/>
+                    </a:ln>
+                  </pic:spPr>
+                </pic:pic>
+              </a:graphicData>
+            </a:graphic>
+          </wp:inline>
+        </w:drawing>
+      </w:r>
+    </w:p>
+    <w:p>
+      <w:pPr>
+        <w:numPr>
+          <w:ilvl w:val="0"/>
+          <w:numId w:val="0"/>
+        </w:numPr>
+        <w:ind w:leftChars="0"/>
+      </w:pPr>
+    </w:p>
+    <w:p>
+      <w:pPr>
+        <w:numPr>
+          <w:ilvl w:val="0"/>
+          <w:numId w:val="0"/>
+        </w:numPr>
+        <w:ind w:leftChars="0"/>
+      </w:pPr>
+    </w:p>
+    <w:p>
+      <w:pPr>
+        <w:numPr>
+          <w:ilvl w:val="0"/>
+          <w:numId w:val="0"/>
+        </w:numPr>
+        <w:ind w:leftChars="0"/>
+      </w:pPr>
+    </w:p>
+    <w:p>
+      <w:pPr>
+        <w:numPr>
+          <w:ilvl w:val="0"/>
+          <w:numId w:val="0"/>
+        </w:numPr>
+        <w:ind w:leftChars="0"/>
+      </w:pPr>
+    </w:p>
+    <w:p>
+      <w:pPr>
+        <w:numPr>
+          <w:ilvl w:val="0"/>
+          <w:numId w:val="3"/>
+        </w:numPr>
+        <w:ind w:left="420" w:leftChars="0" w:hanging="420" w:firstLineChars="0"/>
+        <w:rPr>
+          <w:rFonts w:hint="default"/>
+          <w:lang w:val="en-US"/>
+        </w:rPr>
+      </w:pPr>
+      <w:r>
+        <w:rPr>
+          <w:rFonts w:hint="default"/>
+          <w:lang w:val="en-US"/>
+        </w:rPr>
+        <w:t xml:space="preserve">Check the options and set the require information . Here I need to set my LHOST and LPORT is already set . </w:t>
+      </w:r>
+    </w:p>
+    <w:p>
+      <w:pPr>
+        <w:numPr>
+          <w:ilvl w:val="0"/>
+          <w:numId w:val="0"/>
+        </w:numPr>
+        <w:ind w:leftChars="0"/>
+      </w:pPr>
+      <w:bookmarkStart w:id="0" w:name="_GoBack"/>
+      <w:r>
+        <w:drawing>
+          <wp:inline distT="0" distB="0" distL="114300" distR="114300">
+            <wp:extent cx="5154295" cy="2975610"/>
+            <wp:effectExtent l="0" t="0" r="8255" b="15240"/>
+            <wp:docPr id="28" name="Picture 28"/>
+            <wp:cNvGraphicFramePr>
+              <a:graphicFrameLocks xmlns:a="http://schemas.openxmlformats.org/drawingml/2006/main" noChangeAspect="1"/>
+            </wp:cNvGraphicFramePr>
+            <a:graphic xmlns:a="http://schemas.openxmlformats.org/drawingml/2006/main">
+              <a:graphicData uri="http://schemas.openxmlformats.org/drawingml/2006/picture">
+                <pic:pic xmlns:pic="http://schemas.openxmlformats.org/drawingml/2006/picture">
+                  <pic:nvPicPr>
+                    <pic:cNvPr id="28" name="Picture 28"/>
+                    <pic:cNvPicPr>
+                      <a:picLocks noChangeAspect="1"/>
+                    </pic:cNvPicPr>
+                  </pic:nvPicPr>
+                  <pic:blipFill>
+                    <a:blip r:embed="rId31"/>
+                    <a:stretch>
+                      <a:fillRect/>
+                    </a:stretch>
+                  </pic:blipFill>
+                  <pic:spPr>
+                    <a:xfrm>
+                      <a:off x="0" y="0"/>
+                      <a:ext cx="5154295" cy="2975610"/>
+                    </a:xfrm>
+                    <a:prstGeom prst="rect">
+                      <a:avLst/>
+                    </a:prstGeom>
+                    <a:noFill/>
+                    <a:ln>
+                      <a:noFill/>
+                    </a:ln>
+                  </pic:spPr>
+                </pic:pic>
+              </a:graphicData>
+            </a:graphic>
+          </wp:inline>
+        </w:drawing>
+      </w:r>
+      <w:bookmarkEnd w:id="0"/>
+    </w:p>
+    <w:p>
+      <w:pPr>
+        <w:numPr>
+          <w:ilvl w:val="0"/>
+          <w:numId w:val="0"/>
+        </w:numPr>
+        <w:ind w:leftChars="0"/>
+      </w:pPr>
+    </w:p>
+    <w:p>
+      <w:pPr>
+        <w:numPr>
+          <w:ilvl w:val="0"/>
+          <w:numId w:val="0"/>
+        </w:numPr>
+        <w:ind w:leftChars="0"/>
+        <w:rPr>
+          <w:rFonts w:hint="default"/>
+          <w:lang w:val="en-US"/>
+        </w:rPr>
+      </w:pPr>
+      <w:r>
+        <w:rPr>
+          <w:rFonts w:hint="default"/>
+          <w:lang w:val="en-US"/>
+        </w:rPr>
+        <w:t xml:space="preserve">After all these type exploit and press enter . exploitation will start and wait for the target machine response . When the target machine download or open the payload file exploitation will start and attacker machine will get the full control of the target machine . </w:t>
+      </w:r>
+    </w:p>
+    <w:p>
+      <w:pPr>
+        <w:numPr>
+          <w:ilvl w:val="0"/>
+          <w:numId w:val="0"/>
+        </w:numPr>
+        <w:ind w:leftChars="0"/>
+        <w:rPr>
+          <w:rFonts w:hint="default"/>
+          <w:lang w:val="en-US"/>
+        </w:rPr>
+      </w:pPr>
+    </w:p>
+    <w:p>
+      <w:pPr>
+        <w:numPr>
+          <w:ilvl w:val="0"/>
+          <w:numId w:val="0"/>
+        </w:numPr>
+        <w:ind w:leftChars="0"/>
+        <w:rPr>
+          <w:rFonts w:hint="default"/>
+          <w:lang w:val="en-US"/>
+        </w:rPr>
+      </w:pPr>
+      <w:r>
+        <w:rPr>
+          <w:rFonts w:hint="default"/>
+          <w:lang w:val="en-US"/>
+        </w:rPr>
+        <w:t xml:space="preserve">As demonstration I have download the faruk.py file using linux browser and open the file . it will activate the exploitation .  </w:t>
+      </w:r>
+    </w:p>
+    <w:p>
+      <w:pPr>
+        <w:numPr>
+          <w:ilvl w:val="0"/>
+          <w:numId w:val="0"/>
+        </w:numPr>
+        <w:ind w:leftChars="0"/>
+        <w:rPr>
+          <w:rFonts w:hint="default"/>
+          <w:lang w:val="en-US"/>
+        </w:rPr>
+      </w:pPr>
+      <w:r>
+        <w:drawing>
+          <wp:inline distT="0" distB="0" distL="114300" distR="114300">
+            <wp:extent cx="5048250" cy="847725"/>
+            <wp:effectExtent l="0" t="0" r="0" b="9525"/>
+            <wp:docPr id="29" name="Picture 29"/>
+            <wp:cNvGraphicFramePr>
+              <a:graphicFrameLocks xmlns:a="http://schemas.openxmlformats.org/drawingml/2006/main" noChangeAspect="1"/>
+            </wp:cNvGraphicFramePr>
+            <a:graphic xmlns:a="http://schemas.openxmlformats.org/drawingml/2006/main">
+              <a:graphicData uri="http://schemas.openxmlformats.org/drawingml/2006/picture">
+                <pic:pic xmlns:pic="http://schemas.openxmlformats.org/drawingml/2006/picture">
+                  <pic:nvPicPr>
+                    <pic:cNvPr id="29" name="Picture 29"/>
+                    <pic:cNvPicPr>
+                      <a:picLocks noChangeAspect="1"/>
+                    </pic:cNvPicPr>
+                  </pic:nvPicPr>
+                  <pic:blipFill>
+                    <a:blip r:embed="rId32"/>
+                    <a:stretch>
+                      <a:fillRect/>
+                    </a:stretch>
+                  </pic:blipFill>
+                  <pic:spPr>
+                    <a:xfrm>
+                      <a:off x="0" y="0"/>
+                      <a:ext cx="5048250" cy="847725"/>
+                    </a:xfrm>
+                    <a:prstGeom prst="rect">
+                      <a:avLst/>
+                    </a:prstGeom>
+                    <a:noFill/>
+                    <a:ln>
+                      <a:noFill/>
+                    </a:ln>
+                  </pic:spPr>
+                </pic:pic>
+              </a:graphicData>
+            </a:graphic>
+          </wp:inline>
+        </w:drawing>
+      </w:r>
+    </w:p>
+    <w:p>
+      <w:pPr>
+        <w:numPr>
+          <w:ilvl w:val="0"/>
+          <w:numId w:val="0"/>
+        </w:numPr>
+        <w:rPr>
+          <w:rFonts w:hint="default"/>
+          <w:lang w:val="en-US"/>
+        </w:rPr>
+      </w:pPr>
+    </w:p>
     <w:p>
       <w:pPr>
         <w:jc w:val="left"/>
@@ -3904,6 +4734,26 @@
     </w:lvl>
   </w:abstractNum>
   <w:abstractNum w:abstractNumId="1">
+    <w:nsid w:val="C1DFB27C"/>
+    <w:multiLevelType w:val="singleLevel"/>
+    <w:tmpl w:val="C1DFB27C"/>
+    <w:lvl w:ilvl="0" w:tentative="0">
+      <w:start w:val="1"/>
+      <w:numFmt w:val="bullet"/>
+      <w:lvlText w:val=""/>
+      <w:lvlJc w:val="left"/>
+      <w:pPr>
+        <w:tabs>
+          <w:tab w:val="left" w:pos="420"/>
+        </w:tabs>
+        <w:ind w:left="420" w:leftChars="0" w:hanging="420" w:firstLineChars="0"/>
+      </w:pPr>
+      <w:rPr>
+        <w:rFonts w:hint="default" w:ascii="Wingdings" w:hAnsi="Wingdings"/>
+      </w:rPr>
+    </w:lvl>
+  </w:abstractNum>
+  <w:abstractNum w:abstractNumId="2">
     <w:nsid w:val="1C66468D"/>
     <w:multiLevelType w:val="singleLevel"/>
     <w:tmpl w:val="1C66468D"/>
@@ -3927,6 +4777,9 @@
     <w:abstractNumId w:val="0"/>
   </w:num>
   <w:num w:numId="2">
+    <w:abstractNumId w:val="2"/>
+  </w:num>
+  <w:num w:numId="3">
     <w:abstractNumId w:val="1"/>
   </w:num>
 </w:numbering>

</xml_diff>

<commit_message>
final  commit done revision
</commit_message>
<xml_diff>
--- a/final document.docx
+++ b/final document.docx
@@ -283,9 +283,12 @@
           <w:szCs w:val="24"/>
           <w:lang w:val="en-US"/>
         </w:rPr>
-        <w:t xml:space="preserve">GitHub Link : </w:t>
-      </w:r>
-      <w:r>
+        <w:t>GitHub Link : https://github.com/farukzzzz/INT_301/tree/main</w:t>
+      </w:r>
+    </w:p>
+    <w:p>
+      <w:pPr>
+        <w:jc w:val="left"/>
         <w:rPr>
           <w:rFonts w:hint="default"/>
           <w:b w:val="0"/>
@@ -294,8 +297,7 @@
           <w:szCs w:val="24"/>
           <w:lang w:val="en-US"/>
         </w:rPr>
-        <w:fldChar w:fldCharType="begin"/>
-      </w:r>
+      </w:pPr>
       <w:r>
         <w:rPr>
           <w:rFonts w:hint="default"/>
@@ -305,9 +307,12 @@
           <w:szCs w:val="24"/>
           <w:lang w:val="en-US"/>
         </w:rPr>
-        <w:instrText xml:space="preserve"> HYPERLINK "https://github.com/farukzzzz/open_source_project/tree/main" </w:instrText>
-      </w:r>
-      <w:r>
+        <w:t>Question Number : 9</w:t>
+      </w:r>
+    </w:p>
+    <w:p>
+      <w:pPr>
+        <w:jc w:val="left"/>
         <w:rPr>
           <w:rFonts w:hint="default"/>
           <w:b w:val="0"/>
@@ -316,68 +321,9 @@
           <w:szCs w:val="24"/>
           <w:lang w:val="en-US"/>
         </w:rPr>
-        <w:fldChar w:fldCharType="separate"/>
-      </w:r>
-      <w:r>
-        <w:rPr>
-          <w:rStyle w:val="4"/>
-          <w:rFonts w:hint="default"/>
-          <w:b w:val="0"/>
-          <w:bCs w:val="0"/>
-          <w:sz w:val="24"/>
-          <w:szCs w:val="24"/>
-          <w:lang w:val="en-US"/>
-        </w:rPr>
-        <w:t>https://github.com/farukzzzz/open_source_project/tree/main</w:t>
-      </w:r>
-      <w:r>
-        <w:rPr>
-          <w:rFonts w:hint="default"/>
-          <w:b w:val="0"/>
-          <w:bCs w:val="0"/>
-          <w:sz w:val="24"/>
-          <w:szCs w:val="24"/>
-          <w:lang w:val="en-US"/>
-        </w:rPr>
-        <w:fldChar w:fldCharType="end"/>
-      </w:r>
-    </w:p>
-    <w:p>
-      <w:pPr>
-        <w:jc w:val="left"/>
-        <w:rPr>
-          <w:rFonts w:hint="default"/>
-          <w:b w:val="0"/>
-          <w:bCs w:val="0"/>
-          <w:sz w:val="24"/>
-          <w:szCs w:val="24"/>
-          <w:lang w:val="en-US"/>
-        </w:rPr>
-      </w:pPr>
-      <w:r>
-        <w:rPr>
-          <w:rFonts w:hint="default"/>
-          <w:b w:val="0"/>
-          <w:bCs w:val="0"/>
-          <w:sz w:val="24"/>
-          <w:szCs w:val="24"/>
-          <w:lang w:val="en-US"/>
-        </w:rPr>
-        <w:t>Question Number : 9</w:t>
-      </w:r>
-    </w:p>
-    <w:p>
-      <w:pPr>
-        <w:jc w:val="left"/>
-        <w:rPr>
-          <w:rFonts w:hint="default"/>
-          <w:b w:val="0"/>
-          <w:bCs w:val="0"/>
-          <w:sz w:val="24"/>
-          <w:szCs w:val="24"/>
-          <w:lang w:val="en-US"/>
-        </w:rPr>
-      </w:pPr>
+      </w:pPr>
+      <w:bookmarkStart w:id="0" w:name="_GoBack"/>
+      <w:bookmarkEnd w:id="0"/>
     </w:p>
     <w:p>
       <w:pPr>
@@ -3873,6 +3819,7 @@
           <w:bCs/>
           <w:sz w:val="36"/>
           <w:szCs w:val="36"/>
+          <w:highlight w:val="yellow"/>
           <w:u w:val="single"/>
           <w:lang w:val="en-US"/>
         </w:rPr>
@@ -3884,10 +3831,11 @@
           <w:bCs/>
           <w:sz w:val="36"/>
           <w:szCs w:val="36"/>
+          <w:highlight w:val="yellow"/>
           <w:u w:val="single"/>
           <w:lang w:val="en-US"/>
         </w:rPr>
-        <w:t>Target Machine : Kali</w:t>
+        <w:t>Target System : Kali</w:t>
       </w:r>
     </w:p>
     <w:p/>
@@ -4524,7 +4472,6 @@
         </w:numPr>
         <w:ind w:leftChars="0"/>
       </w:pPr>
-      <w:bookmarkStart w:id="0" w:name="_GoBack"/>
       <w:r>
         <w:drawing>
           <wp:inline distT="0" distB="0" distL="114300" distR="114300">
@@ -4568,7 +4515,6 @@
           </wp:inline>
         </w:drawing>
       </w:r>
-      <w:bookmarkEnd w:id="0"/>
     </w:p>
     <w:p>
       <w:pPr>

</xml_diff>

<commit_message>
final commit another revision
</commit_message>
<xml_diff>
--- a/final document.docx
+++ b/final document.docx
@@ -322,8 +322,6 @@
           <w:lang w:val="en-US"/>
         </w:rPr>
       </w:pPr>
-      <w:bookmarkStart w:id="0" w:name="_GoBack"/>
-      <w:bookmarkEnd w:id="0"/>
     </w:p>
     <w:p>
       <w:pPr>
@@ -341,13 +339,24 @@
       <w:r>
         <w:rPr>
           <w:rFonts w:hint="default"/>
+          <w:b/>
+          <w:bCs/>
+          <w:sz w:val="24"/>
+          <w:szCs w:val="24"/>
+          <w:lang w:val="en-US"/>
+        </w:rPr>
+        <w:t>Question</w:t>
+      </w:r>
+      <w:r>
+        <w:rPr>
+          <w:rFonts w:hint="default"/>
           <w:b w:val="0"/>
           <w:bCs w:val="0"/>
           <w:sz w:val="24"/>
           <w:szCs w:val="24"/>
           <w:lang w:val="en-US"/>
         </w:rPr>
-        <w:t>Question : Generate Payload for three different platforms, and exploit windows machine using Metasploit framework/ any open-source software .</w:t>
+        <w:t xml:space="preserve"> : Generate Payload for three different platforms, and exploit windows machine using Metasploit framework/ any open-source software .</w:t>
       </w:r>
     </w:p>
     <w:p>
@@ -3193,7 +3202,7 @@
           <w:rFonts w:hint="default"/>
           <w:lang w:val="en-US"/>
         </w:rPr>
-        <w:t xml:space="preserve">As it is showing the server status is inactive so I need to activate the server . By doing this anyone can access the apk file remotely . For activing the server I need to do : </w:t>
+        <w:t xml:space="preserve">As it is showing the server status is inactive so I need to activate the server . By doing this anyone can access the apk file remotely . For activating the server I need to do : </w:t>
       </w:r>
     </w:p>
     <w:p>
@@ -3439,58 +3448,63 @@
     <w:p>
       <w:pPr>
         <w:numPr>
-          <w:numId w:val="0"/>
-        </w:numPr>
-        <w:ind w:leftChars="0"/>
-        <w:jc w:val="left"/>
-        <w:rPr>
-          <w:rFonts w:hint="default"/>
-          <w:lang w:val="en-US"/>
-        </w:rPr>
-      </w:pPr>
-    </w:p>
-    <w:p>
-      <w:pPr>
-        <w:numPr>
-          <w:numId w:val="0"/>
-        </w:numPr>
-        <w:ind w:leftChars="0"/>
-        <w:jc w:val="left"/>
-        <w:rPr>
-          <w:rFonts w:hint="default"/>
-          <w:lang w:val="en-US"/>
-        </w:rPr>
-      </w:pPr>
-    </w:p>
-    <w:p>
-      <w:pPr>
-        <w:numPr>
-          <w:numId w:val="0"/>
-        </w:numPr>
-        <w:ind w:leftChars="0"/>
-        <w:jc w:val="left"/>
-        <w:rPr>
-          <w:rFonts w:hint="default"/>
-          <w:lang w:val="en-US"/>
-        </w:rPr>
-      </w:pPr>
-    </w:p>
-    <w:p>
-      <w:pPr>
-        <w:numPr>
-          <w:numId w:val="0"/>
-        </w:numPr>
-        <w:ind w:leftChars="0"/>
-        <w:jc w:val="left"/>
-        <w:rPr>
-          <w:rFonts w:hint="default"/>
-          <w:lang w:val="en-US"/>
-        </w:rPr>
-      </w:pPr>
-    </w:p>
-    <w:p>
-      <w:pPr>
-        <w:numPr>
+          <w:ilvl w:val="0"/>
+          <w:numId w:val="0"/>
+        </w:numPr>
+        <w:ind w:leftChars="0"/>
+        <w:jc w:val="left"/>
+        <w:rPr>
+          <w:rFonts w:hint="default"/>
+          <w:lang w:val="en-US"/>
+        </w:rPr>
+      </w:pPr>
+    </w:p>
+    <w:p>
+      <w:pPr>
+        <w:numPr>
+          <w:ilvl w:val="0"/>
+          <w:numId w:val="0"/>
+        </w:numPr>
+        <w:ind w:leftChars="0"/>
+        <w:jc w:val="left"/>
+        <w:rPr>
+          <w:rFonts w:hint="default"/>
+          <w:lang w:val="en-US"/>
+        </w:rPr>
+      </w:pPr>
+    </w:p>
+    <w:p>
+      <w:pPr>
+        <w:numPr>
+          <w:ilvl w:val="0"/>
+          <w:numId w:val="0"/>
+        </w:numPr>
+        <w:ind w:leftChars="0"/>
+        <w:jc w:val="left"/>
+        <w:rPr>
+          <w:rFonts w:hint="default"/>
+          <w:lang w:val="en-US"/>
+        </w:rPr>
+      </w:pPr>
+    </w:p>
+    <w:p>
+      <w:pPr>
+        <w:numPr>
+          <w:ilvl w:val="0"/>
+          <w:numId w:val="0"/>
+        </w:numPr>
+        <w:ind w:leftChars="0"/>
+        <w:jc w:val="left"/>
+        <w:rPr>
+          <w:rFonts w:hint="default"/>
+          <w:lang w:val="en-US"/>
+        </w:rPr>
+      </w:pPr>
+    </w:p>
+    <w:p>
+      <w:pPr>
+        <w:numPr>
+          <w:ilvl w:val="0"/>
           <w:numId w:val="0"/>
         </w:numPr>
         <w:ind w:leftChars="0"/>
@@ -4654,6 +4668,96 @@
           <w:lang w:val="en-US"/>
         </w:rPr>
       </w:pPr>
+    </w:p>
+    <w:p>
+      <w:pPr>
+        <w:jc w:val="left"/>
+        <w:rPr>
+          <w:rFonts w:hint="default"/>
+          <w:lang w:val="en-US"/>
+        </w:rPr>
+      </w:pPr>
+    </w:p>
+    <w:p>
+      <w:pPr>
+        <w:jc w:val="left"/>
+        <w:rPr>
+          <w:rFonts w:hint="default"/>
+          <w:lang w:val="en-US"/>
+        </w:rPr>
+      </w:pPr>
+    </w:p>
+    <w:p>
+      <w:pPr>
+        <w:jc w:val="left"/>
+        <w:rPr>
+          <w:rFonts w:hint="default"/>
+          <w:lang w:val="en-US"/>
+        </w:rPr>
+      </w:pPr>
+    </w:p>
+    <w:p>
+      <w:pPr>
+        <w:jc w:val="left"/>
+        <w:rPr>
+          <w:rFonts w:hint="default"/>
+          <w:lang w:val="en-US"/>
+        </w:rPr>
+      </w:pPr>
+    </w:p>
+    <w:p>
+      <w:pPr>
+        <w:jc w:val="left"/>
+        <w:rPr>
+          <w:rFonts w:hint="default"/>
+          <w:lang w:val="en-US"/>
+        </w:rPr>
+      </w:pPr>
+    </w:p>
+    <w:p>
+      <w:pPr>
+        <w:jc w:val="left"/>
+        <w:rPr>
+          <w:rFonts w:hint="default"/>
+          <w:lang w:val="en-US"/>
+        </w:rPr>
+      </w:pPr>
+    </w:p>
+    <w:p>
+      <w:pPr>
+        <w:jc w:val="left"/>
+        <w:rPr>
+          <w:rFonts w:hint="default"/>
+          <w:lang w:val="en-US"/>
+        </w:rPr>
+      </w:pPr>
+    </w:p>
+    <w:p>
+      <w:pPr>
+        <w:jc w:val="left"/>
+        <w:rPr>
+          <w:rFonts w:hint="default"/>
+          <w:lang w:val="en-US"/>
+        </w:rPr>
+      </w:pPr>
+    </w:p>
+    <w:p>
+      <w:pPr>
+        <w:jc w:val="center"/>
+        <w:rPr>
+          <w:rFonts w:hint="default"/>
+          <w:lang w:val="en-US"/>
+        </w:rPr>
+      </w:pPr>
+      <w:r>
+        <w:rPr>
+          <w:rFonts w:hint="default"/>
+          <w:lang w:val="en-US"/>
+        </w:rPr>
+        <w:t xml:space="preserve">Thank You </w:t>
+      </w:r>
+      <w:bookmarkStart w:id="0" w:name="_GoBack"/>
+      <w:bookmarkEnd w:id="0"/>
     </w:p>
     <w:sectPr>
       <w:pgSz w:w="11906" w:h="16838"/>

</xml_diff>